<commit_message>
Updated the proposal/plan. Changed the high level architecture and changed the 'progress so far' section
</commit_message>
<xml_diff>
--- a/Docs/Project Proposal-Plan - KhatriWongGarnes.docx
+++ b/Docs/Project Proposal-Plan - KhatriWongGarnes.docx
@@ -9,28 +9,32 @@
           <w:b/>
         </w:rPr>
       </w:pPr>
-      <w:proofErr w:type="spellStart"/>
-      <w:r>
-        <w:rPr>
-          <w:b/>
-        </w:rPr>
-        <w:t>Chirag</w:t>
-      </w:r>
-      <w:proofErr w:type="spellEnd"/>
+      <w:r>
+        <w:rPr>
+          <w:b/>
+        </w:rPr>
+        <w:t>Chirag Khatri</w:t>
+      </w:r>
       <w:r>
         <w:rPr>
           <w:b/>
         </w:rPr>
         <w:t xml:space="preserve"> </w:t>
       </w:r>
-      <w:proofErr w:type="spellStart"/>
-      <w:r>
-        <w:rPr>
-          <w:b/>
-        </w:rPr>
-        <w:t>Khatri</w:t>
-      </w:r>
-      <w:proofErr w:type="spellEnd"/>
+    </w:p>
+    <w:p>
+      <w:pPr>
+        <w:pStyle w:val="NoSpacing"/>
+        <w:rPr>
+          <w:b/>
+        </w:rPr>
+      </w:pPr>
+      <w:r>
+        <w:rPr>
+          <w:b/>
+        </w:rPr>
+        <w:t>Kenny Wong</w:t>
+      </w:r>
       <w:r>
         <w:rPr>
           <w:b/>
@@ -49,36 +53,8 @@
         <w:rPr>
           <w:b/>
         </w:rPr>
-        <w:t>Kenny Wong</w:t>
-      </w:r>
-      <w:r>
-        <w:rPr>
-          <w:b/>
-        </w:rPr>
-        <w:t xml:space="preserve"> </w:t>
-      </w:r>
-    </w:p>
-    <w:p>
-      <w:pPr>
-        <w:pStyle w:val="NoSpacing"/>
-        <w:rPr>
-          <w:b/>
-        </w:rPr>
-      </w:pPr>
-      <w:r>
-        <w:rPr>
-          <w:b/>
-        </w:rPr>
-        <w:t xml:space="preserve">Matt </w:t>
-      </w:r>
-      <w:proofErr w:type="spellStart"/>
-      <w:r>
-        <w:rPr>
-          <w:b/>
-        </w:rPr>
-        <w:t>Garnes</w:t>
-      </w:r>
-      <w:proofErr w:type="spellEnd"/>
+        <w:t>Matt Garnes</w:t>
+      </w:r>
       <w:r>
         <w:rPr>
           <w:b/>
@@ -104,21 +80,7 @@
         <w:rPr>
           <w:b/>
         </w:rPr>
-        <w:t xml:space="preserve">: </w:t>
-      </w:r>
-      <w:proofErr w:type="spellStart"/>
-      <w:r>
-        <w:rPr>
-          <w:b/>
-        </w:rPr>
-        <w:t>Perlin</w:t>
-      </w:r>
-      <w:proofErr w:type="spellEnd"/>
-      <w:r>
-        <w:rPr>
-          <w:b/>
-        </w:rPr>
-        <w:t xml:space="preserve"> Noise</w:t>
+        <w:t>: Perlin Noise</w:t>
       </w:r>
     </w:p>
     <w:p>
@@ -150,19 +112,11 @@
         </w:rPr>
         <w:t>“</w:t>
       </w:r>
-      <w:proofErr w:type="spellStart"/>
-      <w:r>
-        <w:rPr>
-          <w:b/>
-        </w:rPr>
-        <w:t>Perlin</w:t>
-      </w:r>
-      <w:proofErr w:type="spellEnd"/>
-      <w:r>
-        <w:rPr>
-          <w:b/>
-        </w:rPr>
-        <w:t xml:space="preserve"> Noise All the Things</w:t>
+      <w:r>
+        <w:rPr>
+          <w:b/>
+        </w:rPr>
+        <w:t>Perlin Noise All the Things</w:t>
       </w:r>
       <w:r>
         <w:rPr>
@@ -212,21 +166,8 @@
       <w:pPr>
         <w:pStyle w:val="NoSpacing"/>
       </w:pPr>
-      <w:proofErr w:type="spellStart"/>
-      <w:r>
-        <w:t>Chirag</w:t>
-      </w:r>
-      <w:proofErr w:type="spellEnd"/>
-      <w:r>
-        <w:t xml:space="preserve">: Creating the </w:t>
-      </w:r>
-      <w:proofErr w:type="spellStart"/>
-      <w:r>
-        <w:t>perlin</w:t>
-      </w:r>
-      <w:proofErr w:type="spellEnd"/>
-      <w:r>
-        <w:t xml:space="preserve"> noise algorithm and adapting it for our needs when it comes to </w:t>
+      <w:r>
+        <w:t xml:space="preserve">Chirag: Creating the perlin noise algorithm and adapting it for our needs when it comes to </w:t>
       </w:r>
       <w:r>
         <w:t>applying it.</w:t>
@@ -242,15 +183,7 @@
         <w:pStyle w:val="NoSpacing"/>
       </w:pPr>
       <w:r>
-        <w:t xml:space="preserve">Matt, Kenny: Research </w:t>
-      </w:r>
-      <w:proofErr w:type="spellStart"/>
-      <w:r>
-        <w:t>Perlin</w:t>
-      </w:r>
-      <w:proofErr w:type="spellEnd"/>
-      <w:r>
-        <w:t xml:space="preserve"> noise applications and choose a way to implement it.</w:t>
+        <w:t>Matt, Kenny: Research Perlin noise applications and choose a way to implement it.</w:t>
       </w:r>
     </w:p>
     <w:p>
@@ -288,15 +221,7 @@
         <w:t>Our vi</w:t>
       </w:r>
       <w:r>
-        <w:t xml:space="preserve">sion is to implement a version of the </w:t>
-      </w:r>
-      <w:proofErr w:type="spellStart"/>
-      <w:r>
-        <w:t>Perlin</w:t>
-      </w:r>
-      <w:proofErr w:type="spellEnd"/>
-      <w:r>
-        <w:t xml:space="preserve"> noise algorithm that can be adapted, generalized and applied to several aspects of a demo that we will create.</w:t>
+        <w:t>sion is to implement a version of the Perlin noise algorithm that can be adapted, generalized and applied to several aspects of a demo that we will create.</w:t>
       </w:r>
       <w:r>
         <w:t xml:space="preserve"> Some possible applications that we may include in our demo are:</w:t>
@@ -401,6 +326,7 @@
           <w:id w:val="258954775"/>
           <w:citation/>
         </w:sdtPr>
+        <w:sdtEndPr/>
         <w:sdtContent>
           <w:r>
             <w:fldChar w:fldCharType="begin"/>
@@ -437,15 +363,7 @@
         </w:numPr>
       </w:pPr>
       <w:r>
-        <w:t xml:space="preserve">Textures for objects that are </w:t>
-      </w:r>
-      <w:proofErr w:type="spellStart"/>
-      <w:r>
-        <w:t>Perlin</w:t>
-      </w:r>
-      <w:proofErr w:type="spellEnd"/>
-      <w:r>
-        <w:t xml:space="preserve"> Noise generated</w:t>
+        <w:t>Textures for objects that are Perlin Noise generated</w:t>
       </w:r>
     </w:p>
     <w:p>
@@ -517,6 +435,7 @@
           <w:id w:val="-237945347"/>
           <w:citation/>
         </w:sdtPr>
+        <w:sdtEndPr/>
         <w:sdtContent>
           <w:r>
             <w:fldChar w:fldCharType="begin"/>
@@ -553,21 +472,8 @@
           <w:numId w:val="1"/>
         </w:numPr>
       </w:pPr>
-      <w:proofErr w:type="spellStart"/>
-      <w:r>
-        <w:t>Perlin</w:t>
-      </w:r>
-      <w:proofErr w:type="spellEnd"/>
-      <w:r>
-        <w:t xml:space="preserve"> noise Clouds (shape determined by </w:t>
-      </w:r>
-      <w:proofErr w:type="spellStart"/>
-      <w:r>
-        <w:t>Perlin</w:t>
-      </w:r>
-      <w:proofErr w:type="spellEnd"/>
-      <w:r>
-        <w:t xml:space="preserve"> noise)</w:t>
+      <w:r>
+        <w:t>Perlin noise Clouds (shape determined by Perlin noise)</w:t>
       </w:r>
     </w:p>
     <w:p>
@@ -579,15 +485,7 @@
         </w:numPr>
       </w:pPr>
       <w:r>
-        <w:t xml:space="preserve">Scripts of movements of objects that are generated by </w:t>
-      </w:r>
-      <w:proofErr w:type="spellStart"/>
-      <w:r>
-        <w:t>Perlin</w:t>
-      </w:r>
-      <w:proofErr w:type="spellEnd"/>
-      <w:r>
-        <w:t xml:space="preserve"> noise</w:t>
+        <w:t>Scripts of movements of objects that are generated by Perlin noise</w:t>
       </w:r>
       <w:r>
         <w:t xml:space="preserve"> (a flock of birds or insects)</w:t>
@@ -613,15 +511,8 @@
     </w:p>
     <w:p>
       <w:r>
-        <w:t xml:space="preserve">We hope to combine some of these applications to create a simple scene or interactive game to show what </w:t>
-      </w:r>
-      <w:proofErr w:type="spellStart"/>
-      <w:r>
-        <w:t>Perlin</w:t>
-      </w:r>
-      <w:proofErr w:type="spellEnd"/>
-      <w:r>
-        <w:t xml:space="preserve"> noise can do.</w:t>
+        <w:lastRenderedPageBreak/>
+        <w:t>We hope to combine some of these applications to create a simple scene or interactive game to show what Perlin noise can do.</w:t>
       </w:r>
     </w:p>
     <w:p>
@@ -649,15 +540,7 @@
         </w:rPr>
       </w:pPr>
       <w:r>
-        <w:t xml:space="preserve">Successfully implement </w:t>
-      </w:r>
-      <w:proofErr w:type="spellStart"/>
-      <w:r>
-        <w:t>Perlin</w:t>
-      </w:r>
-      <w:proofErr w:type="spellEnd"/>
-      <w:r>
-        <w:t xml:space="preserve"> noise and be able to consistently produce results that can be applied in multiple meaningful ways.</w:t>
+        <w:t>Successfully implement Perlin noise and be able to consistently produce results that can be applied in multiple meaningful ways.</w:t>
       </w:r>
     </w:p>
     <w:p>
@@ -672,15 +555,7 @@
         </w:rPr>
       </w:pPr>
       <w:r>
-        <w:t xml:space="preserve">Create a demo to show what the </w:t>
-      </w:r>
-      <w:proofErr w:type="spellStart"/>
-      <w:r>
-        <w:t>Perlin</w:t>
-      </w:r>
-      <w:proofErr w:type="spellEnd"/>
-      <w:r>
-        <w:t xml:space="preserve"> noise algorithm can do. This demo should include the following:</w:t>
+        <w:t>Create a demo to show what the Perlin noise algorithm can do. This demo should include the following:</w:t>
       </w:r>
     </w:p>
     <w:p>
@@ -695,15 +570,7 @@
         </w:rPr>
       </w:pPr>
       <w:r>
-        <w:t xml:space="preserve">At least two of the </w:t>
-      </w:r>
-      <w:proofErr w:type="spellStart"/>
-      <w:r>
-        <w:t>Perlin</w:t>
-      </w:r>
-      <w:proofErr w:type="spellEnd"/>
-      <w:r>
-        <w:t xml:space="preserve"> noise applications from the Vision and Idea section.</w:t>
+        <w:t>At least two of the Perlin noise applications from the Vision and Idea section.</w:t>
       </w:r>
     </w:p>
     <w:p>
@@ -736,48 +603,15 @@
     </w:p>
     <w:p>
       <w:r>
-        <w:t xml:space="preserve">The system will include one </w:t>
-      </w:r>
-      <w:r>
-        <w:t>class</w:t>
-      </w:r>
-      <w:r>
-        <w:t xml:space="preserve"> that will handle all of the </w:t>
-      </w:r>
-      <w:proofErr w:type="spellStart"/>
-      <w:r>
-        <w:t>Perlin</w:t>
-      </w:r>
-      <w:proofErr w:type="spellEnd"/>
-      <w:r>
-        <w:t xml:space="preserve"> noise generation</w:t>
-      </w:r>
-      <w:r>
-        <w:t xml:space="preserve">. It should provide methods that can generate </w:t>
-      </w:r>
-      <w:proofErr w:type="spellStart"/>
-      <w:r>
-        <w:t>Perlin</w:t>
-      </w:r>
-      <w:proofErr w:type="spellEnd"/>
-      <w:r>
-        <w:t xml:space="preserve"> noise data for all of the applications that we decide to include. There will also be classes for each of the objects that will be drawn to the scene, providing methods to handle the generation, movement, and drawing of them. There will also be a camera class to control the movement of the user. The main class of the system will set up the graphics, run the rendering loop, update any objects that are moving, and render the camera (responding to user inputs).</w:t>
-      </w:r>
-      <w:r>
-        <w:t xml:space="preserve"> </w:t>
-      </w:r>
-    </w:p>
-    <w:p>
-      <w:r>
-        <w:t xml:space="preserve">We will be using C# to implement the algorithm and XNA to create the demo. XNA provides several useful features that will help us focus on the </w:t>
-      </w:r>
-      <w:proofErr w:type="spellStart"/>
-      <w:r>
-        <w:t>Perlin</w:t>
-      </w:r>
-      <w:proofErr w:type="spellEnd"/>
-      <w:r>
-        <w:t xml:space="preserve"> noise algorithm and its applications, allowing us to save some time when it comes to actually implementing the camera and scene rendering.</w:t>
+        <w:t>For generating the noise (1D and 2D) we will use Python. For each noise generation, the script will output raw data which can be consumed for whatever use. For convenience, we will also make the script so that it is easy to change the persistence, frequency, and other variables to get a lot of variation out of our noise generation. In addition we will also be able generate textures with Python with the help of the Python Imaging Library (PIL).</w:t>
+      </w:r>
+    </w:p>
+    <w:p>
+      <w:r>
+        <w:t>For our demo, we will use XNA</w:t>
+      </w:r>
+      <w:r>
+        <w:t>. XNA provides several useful features that will help us focus on the Perlin noise algorithm and its applications, allowing us to save some time when it comes to actually implementing the camera and scene rendering.</w:t>
       </w:r>
     </w:p>
     <w:p/>
@@ -791,11 +625,13 @@
     <w:p/>
     <w:p/>
     <w:p/>
-    <w:p>
-      <w:r>
-        <w:rPr>
-          <w:b/>
-        </w:rPr>
+    <w:p/>
+    <w:p>
+      <w:r>
+        <w:rPr>
+          <w:b/>
+        </w:rPr>
+        <w:lastRenderedPageBreak/>
         <w:t>Class Diagram</w:t>
       </w:r>
       <w:r>
@@ -812,232 +648,6 @@
       </w:r>
     </w:p>
     <w:p>
-      <w:r>
-        <w:rPr>
-          <w:noProof/>
-        </w:rPr>
-        <mc:AlternateContent>
-          <mc:Choice Requires="wps">
-            <w:drawing>
-              <wp:anchor distT="0" distB="0" distL="114300" distR="114300" simplePos="0" relativeHeight="251659264" behindDoc="0" locked="0" layoutInCell="1" allowOverlap="1" wp14:anchorId="6F6877E2" wp14:editId="15CC1C4E">
-                <wp:simplePos x="0" y="0"/>
-                <wp:positionH relativeFrom="column">
-                  <wp:posOffset>-19050</wp:posOffset>
-                </wp:positionH>
-                <wp:positionV relativeFrom="paragraph">
-                  <wp:posOffset>238760</wp:posOffset>
-                </wp:positionV>
-                <wp:extent cx="2374265" cy="1426845"/>
-                <wp:effectExtent l="0" t="0" r="22860" b="20955"/>
-                <wp:wrapNone/>
-                <wp:docPr id="307" name="Text Box 2"/>
-                <wp:cNvGraphicFramePr>
-                  <a:graphicFrameLocks xmlns:a="http://schemas.openxmlformats.org/drawingml/2006/main"/>
-                </wp:cNvGraphicFramePr>
-                <a:graphic xmlns:a="http://schemas.openxmlformats.org/drawingml/2006/main">
-                  <a:graphicData uri="http://schemas.microsoft.com/office/word/2010/wordprocessingShape">
-                    <wps:wsp>
-                      <wps:cNvSpPr txBox="1">
-                        <a:spLocks noChangeArrowheads="1"/>
-                      </wps:cNvSpPr>
-                      <wps:spPr bwMode="auto">
-                        <a:xfrm>
-                          <a:off x="0" y="0"/>
-                          <a:ext cx="2374265" cy="1426845"/>
-                        </a:xfrm>
-                        <a:prstGeom prst="rect">
-                          <a:avLst/>
-                        </a:prstGeom>
-                        <a:ln>
-                          <a:headEnd/>
-                          <a:tailEnd/>
-                        </a:ln>
-                      </wps:spPr>
-                      <wps:style>
-                        <a:lnRef idx="2">
-                          <a:schemeClr val="accent1"/>
-                        </a:lnRef>
-                        <a:fillRef idx="1">
-                          <a:schemeClr val="lt1"/>
-                        </a:fillRef>
-                        <a:effectRef idx="0">
-                          <a:schemeClr val="accent1"/>
-                        </a:effectRef>
-                        <a:fontRef idx="minor">
-                          <a:schemeClr val="dk1"/>
-                        </a:fontRef>
-                      </wps:style>
-                      <wps:txbx>
-                        <w:txbxContent>
-                          <w:p>
-                            <w:pPr>
-                              <w:spacing w:after="0" w:line="240" w:lineRule="auto"/>
-                              <w:rPr>
-                                <w:b/>
-                              </w:rPr>
-                            </w:pPr>
-                            <w:r>
-                              <w:rPr>
-                                <w:b/>
-                              </w:rPr>
-                              <w:t xml:space="preserve">Static </w:t>
-                            </w:r>
-                            <w:proofErr w:type="spellStart"/>
-                            <w:r>
-                              <w:rPr>
-                                <w:b/>
-                              </w:rPr>
-                              <w:t>PerlinNoise</w:t>
-                            </w:r>
-                            <w:proofErr w:type="spellEnd"/>
-                            <w:r>
-                              <w:rPr>
-                                <w:b/>
-                              </w:rPr>
-                              <w:t xml:space="preserve"> </w:t>
-                            </w:r>
-                          </w:p>
-                          <w:p>
-                            <w:pPr>
-                              <w:spacing w:before="240" w:after="0" w:line="240" w:lineRule="auto"/>
-                              <w:rPr>
-                                <w:b/>
-                              </w:rPr>
-                            </w:pPr>
-                          </w:p>
-                          <w:p>
-                            <w:pPr>
-                              <w:spacing w:after="0" w:line="240" w:lineRule="auto"/>
-                            </w:pPr>
-                            <w:proofErr w:type="spellStart"/>
-                            <w:proofErr w:type="gramStart"/>
-                            <w:r>
-                              <w:t>generateWithSeed</w:t>
-                            </w:r>
-                            <w:proofErr w:type="spellEnd"/>
-                            <w:r>
-                              <w:t>(</w:t>
-                            </w:r>
-                            <w:proofErr w:type="spellStart"/>
-                            <w:proofErr w:type="gramEnd"/>
-                            <w:r>
-                              <w:t>int</w:t>
-                            </w:r>
-                            <w:proofErr w:type="spellEnd"/>
-                            <w:r>
-                              <w:t xml:space="preserve"> dimensions, </w:t>
-                            </w:r>
-                            <w:proofErr w:type="spellStart"/>
-                            <w:r>
-                              <w:t>int</w:t>
-                            </w:r>
-                            <w:proofErr w:type="spellEnd"/>
-                            <w:r>
-                              <w:t xml:space="preserve"> seed);</w:t>
-                            </w:r>
-                          </w:p>
-                          <w:p/>
-                        </w:txbxContent>
-                      </wps:txbx>
-                      <wps:bodyPr rot="0" vert="horz" wrap="square" lIns="91440" tIns="45720" rIns="91440" bIns="45720" anchor="t" anchorCtr="0">
-                        <a:noAutofit/>
-                      </wps:bodyPr>
-                    </wps:wsp>
-                  </a:graphicData>
-                </a:graphic>
-                <wp14:sizeRelH relativeFrom="margin">
-                  <wp14:pctWidth>40000</wp14:pctWidth>
-                </wp14:sizeRelH>
-                <wp14:sizeRelV relativeFrom="margin">
-                  <wp14:pctHeight>0</wp14:pctHeight>
-                </wp14:sizeRelV>
-              </wp:anchor>
-            </w:drawing>
-          </mc:Choice>
-          <mc:Fallback>
-            <w:pict>
-              <v:shapetype id="_x0000_t202" coordsize="21600,21600" o:spt="202" path="m,l,21600r21600,l21600,xe">
-                <v:stroke joinstyle="miter"/>
-                <v:path gradientshapeok="t" o:connecttype="rect"/>
-              </v:shapetype>
-              <v:shape id="Text Box 2" o:spid="_x0000_s1026" type="#_x0000_t202" style="position:absolute;margin-left:-1.5pt;margin-top:18.8pt;width:186.95pt;height:112.35pt;z-index:251659264;visibility:visible;mso-wrap-style:square;mso-width-percent:400;mso-height-percent:0;mso-wrap-distance-left:9pt;mso-wrap-distance-top:0;mso-wrap-distance-right:9pt;mso-wrap-distance-bottom:0;mso-position-horizontal:absolute;mso-position-horizontal-relative:text;mso-position-vertical:absolute;mso-position-vertical-relative:text;mso-width-percent:400;mso-height-percent:0;mso-width-relative:margin;mso-height-relative:margin;v-text-anchor:top" o:gfxdata="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" fillcolor="white [3201]" strokecolor="#4f81bd [3204]" strokeweight="2pt">
-                <v:textbox>
-                  <w:txbxContent>
-                    <w:p>
-                      <w:pPr>
-                        <w:spacing w:after="0" w:line="240" w:lineRule="auto"/>
-                        <w:rPr>
-                          <w:b/>
-                        </w:rPr>
-                      </w:pPr>
-                      <w:r>
-                        <w:rPr>
-                          <w:b/>
-                        </w:rPr>
-                        <w:t xml:space="preserve">Static </w:t>
-                      </w:r>
-                      <w:proofErr w:type="spellStart"/>
-                      <w:r>
-                        <w:rPr>
-                          <w:b/>
-                        </w:rPr>
-                        <w:t>PerlinNoise</w:t>
-                      </w:r>
-                      <w:proofErr w:type="spellEnd"/>
-                      <w:r>
-                        <w:rPr>
-                          <w:b/>
-                        </w:rPr>
-                        <w:t xml:space="preserve"> </w:t>
-                      </w:r>
-                    </w:p>
-                    <w:p>
-                      <w:pPr>
-                        <w:spacing w:before="240" w:after="0" w:line="240" w:lineRule="auto"/>
-                        <w:rPr>
-                          <w:b/>
-                        </w:rPr>
-                      </w:pPr>
-                    </w:p>
-                    <w:p>
-                      <w:pPr>
-                        <w:spacing w:after="0" w:line="240" w:lineRule="auto"/>
-                      </w:pPr>
-                      <w:proofErr w:type="spellStart"/>
-                      <w:proofErr w:type="gramStart"/>
-                      <w:r>
-                        <w:t>generateWithSeed</w:t>
-                      </w:r>
-                      <w:proofErr w:type="spellEnd"/>
-                      <w:r>
-                        <w:t>(</w:t>
-                      </w:r>
-                      <w:proofErr w:type="spellStart"/>
-                      <w:proofErr w:type="gramEnd"/>
-                      <w:r>
-                        <w:t>int</w:t>
-                      </w:r>
-                      <w:proofErr w:type="spellEnd"/>
-                      <w:r>
-                        <w:t xml:space="preserve"> dimensions, </w:t>
-                      </w:r>
-                      <w:proofErr w:type="spellStart"/>
-                      <w:r>
-                        <w:t>int</w:t>
-                      </w:r>
-                      <w:proofErr w:type="spellEnd"/>
-                      <w:r>
-                        <w:t xml:space="preserve"> seed);</w:t>
-                      </w:r>
-                    </w:p>
-                    <w:p/>
-                  </w:txbxContent>
-                </v:textbox>
-              </v:shape>
-            </w:pict>
-          </mc:Fallback>
-        </mc:AlternateContent>
-      </w:r>
       <w:r>
         <w:rPr>
           <w:b/>
@@ -1049,10 +659,10 @@
               <wp:anchor distT="0" distB="0" distL="114300" distR="114300" simplePos="0" relativeHeight="251661312" behindDoc="0" locked="0" layoutInCell="1" allowOverlap="1" wp14:anchorId="7F261B15" wp14:editId="73E9E7A4">
                 <wp:simplePos x="0" y="0"/>
                 <wp:positionH relativeFrom="column">
-                  <wp:posOffset>2724150</wp:posOffset>
+                  <wp:posOffset>1419225</wp:posOffset>
                 </wp:positionH>
                 <wp:positionV relativeFrom="paragraph">
-                  <wp:posOffset>238759</wp:posOffset>
+                  <wp:posOffset>238125</wp:posOffset>
                 </wp:positionV>
                 <wp:extent cx="2374265" cy="1426845"/>
                 <wp:effectExtent l="0" t="0" r="22860" b="20955"/>
@@ -1110,28 +720,13 @@
                             </w:r>
                           </w:p>
                           <w:p>
-                            <w:proofErr w:type="spellStart"/>
-                            <w:proofErr w:type="gramStart"/>
                             <w:r>
-                              <w:t>getPosition</w:t>
-                            </w:r>
-                            <w:proofErr w:type="spellEnd"/>
-                            <w:r>
-                              <w:t>(</w:t>
-                            </w:r>
-                            <w:proofErr w:type="gramEnd"/>
-                            <w:r>
-                              <w:t>);</w:t>
+                              <w:t>getPosition();</w:t>
                             </w:r>
                           </w:p>
                           <w:p>
-                            <w:proofErr w:type="gramStart"/>
                             <w:r>
-                              <w:t>update(</w:t>
-                            </w:r>
-                            <w:proofErr w:type="gramEnd"/>
-                            <w:r>
-                              <w:t>);</w:t>
+                              <w:t>update();</w:t>
                             </w:r>
                           </w:p>
                         </w:txbxContent>
@@ -1153,7 +748,11 @@
           </mc:Choice>
           <mc:Fallback>
             <w:pict>
-              <v:shape id="_x0000_s1027" type="#_x0000_t202" style="position:absolute;margin-left:214.5pt;margin-top:18.8pt;width:186.95pt;height:112.35pt;z-index:251661312;visibility:visible;mso-wrap-style:square;mso-width-percent:400;mso-height-percent:0;mso-wrap-distance-left:9pt;mso-wrap-distance-top:0;mso-wrap-distance-right:9pt;mso-wrap-distance-bottom:0;mso-position-horizontal:absolute;mso-position-horizontal-relative:text;mso-position-vertical:absolute;mso-position-vertical-relative:text;mso-width-percent:400;mso-height-percent:0;mso-width-relative:margin;mso-height-relative:margin;v-text-anchor:top" o:gfxdata="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" fillcolor="white [3201]" strokecolor="#4f81bd [3204]" strokeweight="2pt">
+              <v:shapetype id="_x0000_t202" coordsize="21600,21600" o:spt="202" path="m,l,21600r21600,l21600,xe">
+                <v:stroke joinstyle="miter"/>
+                <v:path gradientshapeok="t" o:connecttype="rect"/>
+              </v:shapetype>
+              <v:shape id="Text Box 2" o:spid="_x0000_s1026" type="#_x0000_t202" style="position:absolute;margin-left:111.75pt;margin-top:18.75pt;width:186.95pt;height:112.35pt;z-index:251661312;visibility:visible;mso-wrap-style:square;mso-width-percent:400;mso-height-percent:0;mso-wrap-distance-left:9pt;mso-wrap-distance-top:0;mso-wrap-distance-right:9pt;mso-wrap-distance-bottom:0;mso-position-horizontal:absolute;mso-position-horizontal-relative:text;mso-position-vertical:absolute;mso-position-vertical-relative:text;mso-width-percent:400;mso-height-percent:0;mso-width-relative:margin;mso-height-relative:margin;v-text-anchor:top" o:gfxdata="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" fillcolor="white [3201]" strokecolor="#4f81bd [3204]" strokeweight="2pt">
                 <v:textbox>
                   <w:txbxContent>
                     <w:p>
@@ -1170,28 +769,13 @@
                       </w:r>
                     </w:p>
                     <w:p>
-                      <w:proofErr w:type="spellStart"/>
-                      <w:proofErr w:type="gramStart"/>
                       <w:r>
-                        <w:t>getPosition</w:t>
-                      </w:r>
-                      <w:proofErr w:type="spellEnd"/>
-                      <w:r>
-                        <w:t>(</w:t>
-                      </w:r>
-                      <w:proofErr w:type="gramEnd"/>
-                      <w:r>
-                        <w:t>);</w:t>
+                        <w:t>getPosition();</w:t>
                       </w:r>
                     </w:p>
                     <w:p>
-                      <w:proofErr w:type="gramStart"/>
                       <w:r>
-                        <w:t>update(</w:t>
-                      </w:r>
-                      <w:proofErr w:type="gramEnd"/>
-                      <w:r>
-                        <w:t>);</w:t>
+                        <w:t>update();</w:t>
                       </w:r>
                     </w:p>
                   </w:txbxContent>
@@ -1328,16 +912,8 @@
         <w:rPr>
           <w:b/>
         </w:rPr>
-        <w:t xml:space="preserve">Interface </w:t>
-      </w:r>
-      <w:proofErr w:type="spellStart"/>
-      <w:r>
-        <w:rPr>
-          <w:b/>
-        </w:rPr>
-        <w:t>PerlinObject</w:t>
-      </w:r>
-      <w:proofErr w:type="spellEnd"/>
+        <w:t>Interface PerlinObject</w:t>
+      </w:r>
     </w:p>
     <w:p>
       <w:pPr>
@@ -1347,14 +923,7 @@
       </w:pPr>
       <w:r>
         <w:tab/>
-      </w:r>
-      <w:proofErr w:type="gramStart"/>
-      <w:r>
-        <w:t>draw(</w:t>
-      </w:r>
-      <w:proofErr w:type="gramEnd"/>
-      <w:r>
-        <w:t>);</w:t>
+        <w:t>draw();</w:t>
       </w:r>
     </w:p>
     <w:p>
@@ -1365,19 +934,7 @@
       </w:pPr>
       <w:r>
         <w:tab/>
-      </w:r>
-      <w:proofErr w:type="spellStart"/>
-      <w:proofErr w:type="gramStart"/>
-      <w:r>
-        <w:t>getPosition</w:t>
-      </w:r>
-      <w:proofErr w:type="spellEnd"/>
-      <w:r>
-        <w:t>(</w:t>
-      </w:r>
-      <w:proofErr w:type="gramEnd"/>
-      <w:r>
-        <w:t>);</w:t>
+        <w:t>getPosition();</w:t>
       </w:r>
     </w:p>
     <w:p>
@@ -1609,52 +1166,21 @@
                                 <w:b/>
                               </w:rPr>
                             </w:pPr>
-                            <w:proofErr w:type="spellStart"/>
                             <w:r>
                               <w:rPr>
                                 <w:b/>
                               </w:rPr>
-                              <w:t>PerlinTerrain</w:t>
-                            </w:r>
-                            <w:proofErr w:type="spellEnd"/>
-                            <w:r>
-                              <w:rPr>
-                                <w:b/>
-                              </w:rPr>
-                              <w:t xml:space="preserve"> implements </w:t>
-                            </w:r>
-                            <w:proofErr w:type="spellStart"/>
-                            <w:r>
-                              <w:rPr>
-                                <w:b/>
-                              </w:rPr>
-                              <w:t>PerlinObject</w:t>
-                            </w:r>
-                            <w:proofErr w:type="spellEnd"/>
-                          </w:p>
-                          <w:p>
-                            <w:proofErr w:type="gramStart"/>
-                            <w:r>
-                              <w:t>draw(</w:t>
-                            </w:r>
-                            <w:proofErr w:type="gramEnd"/>
-                            <w:r>
-                              <w:t>);</w:t>
+                              <w:t>PerlinTerrain implements PerlinObject</w:t>
                             </w:r>
                           </w:p>
                           <w:p>
-                            <w:proofErr w:type="spellStart"/>
-                            <w:proofErr w:type="gramStart"/>
                             <w:r>
-                              <w:t>getPosition</w:t>
+                              <w:t>draw();</w:t>
                             </w:r>
-                            <w:proofErr w:type="spellEnd"/>
+                          </w:p>
+                          <w:p>
                             <w:r>
-                              <w:t>(</w:t>
-                            </w:r>
-                            <w:proofErr w:type="gramEnd"/>
-                            <w:r>
-                              <w:t>);</w:t>
+                              <w:t>getPosition();</w:t>
                             </w:r>
                           </w:p>
                         </w:txbxContent>
@@ -1803,52 +1329,21 @@
                                 <w:b/>
                               </w:rPr>
                             </w:pPr>
-                            <w:proofErr w:type="spellStart"/>
                             <w:r>
                               <w:rPr>
                                 <w:b/>
                               </w:rPr>
-                              <w:t>PerlinSphere</w:t>
-                            </w:r>
-                            <w:proofErr w:type="spellEnd"/>
-                            <w:r>
-                              <w:rPr>
-                                <w:b/>
-                              </w:rPr>
-                              <w:t xml:space="preserve"> implements </w:t>
-                            </w:r>
-                            <w:proofErr w:type="spellStart"/>
-                            <w:r>
-                              <w:rPr>
-                                <w:b/>
-                              </w:rPr>
-                              <w:t>PerlinObject</w:t>
-                            </w:r>
-                            <w:proofErr w:type="spellEnd"/>
-                          </w:p>
-                          <w:p>
-                            <w:proofErr w:type="gramStart"/>
-                            <w:r>
-                              <w:t>draw(</w:t>
-                            </w:r>
-                            <w:proofErr w:type="gramEnd"/>
-                            <w:r>
-                              <w:t>);</w:t>
+                              <w:t>PerlinSphere implements PerlinObject</w:t>
                             </w:r>
                           </w:p>
                           <w:p>
-                            <w:proofErr w:type="spellStart"/>
-                            <w:proofErr w:type="gramStart"/>
                             <w:r>
-                              <w:t>getPosition</w:t>
+                              <w:t>draw();</w:t>
                             </w:r>
-                            <w:proofErr w:type="spellEnd"/>
+                          </w:p>
+                          <w:p>
                             <w:r>
-                              <w:t>(</w:t>
-                            </w:r>
-                            <w:proofErr w:type="gramEnd"/>
-                            <w:r>
-                              <w:t>);</w:t>
+                              <w:t>getPosition();</w:t>
                             </w:r>
                           </w:p>
                         </w:txbxContent>
@@ -2030,28 +1525,13 @@
                             </w:r>
                           </w:p>
                           <w:p>
-                            <w:proofErr w:type="spellStart"/>
-                            <w:proofErr w:type="gramStart"/>
                             <w:r>
-                              <w:t>initGraphics</w:t>
-                            </w:r>
-                            <w:proofErr w:type="spellEnd"/>
-                            <w:r>
-                              <w:t>(</w:t>
-                            </w:r>
-                            <w:proofErr w:type="gramEnd"/>
-                            <w:r>
-                              <w:t>);</w:t>
+                              <w:t>initGraphics();</w:t>
                             </w:r>
                           </w:p>
                           <w:p>
-                            <w:proofErr w:type="gramStart"/>
                             <w:r>
-                              <w:t>render(</w:t>
-                            </w:r>
-                            <w:proofErr w:type="gramEnd"/>
-                            <w:r>
-                              <w:t>);</w:t>
+                              <w:t>render();</w:t>
                             </w:r>
                           </w:p>
                           <w:p/>
@@ -2159,87 +1639,16 @@
         <w:rPr>
           <w:b/>
         </w:rPr>
+        <w:lastRenderedPageBreak/>
         <w:t>Specification of Process</w:t>
       </w:r>
     </w:p>
     <w:p>
       <w:r>
-        <w:t xml:space="preserve">We will split up the work based on the roles given at the beginning of this </w:t>
-      </w:r>
-      <w:proofErr w:type="gramStart"/>
-      <w:r>
-        <w:t>document,</w:t>
-      </w:r>
-      <w:proofErr w:type="gramEnd"/>
-      <w:r>
-        <w:t xml:space="preserve"> </w:t>
-      </w:r>
-      <w:proofErr w:type="spellStart"/>
-      <w:r>
-        <w:t>Chirag</w:t>
-      </w:r>
-      <w:proofErr w:type="spellEnd"/>
-      <w:r>
-        <w:t xml:space="preserve"> will implement the </w:t>
-      </w:r>
-      <w:proofErr w:type="spellStart"/>
-      <w:r>
-        <w:t>Perlin</w:t>
-      </w:r>
-      <w:proofErr w:type="spellEnd"/>
-      <w:r>
-        <w:t xml:space="preserve"> Noise Algorithm and work on preparing methods to use it for different applications. Kenny and Matt will research and decide on applications for the </w:t>
-      </w:r>
-      <w:proofErr w:type="spellStart"/>
-      <w:r>
-        <w:t>Perlin</w:t>
-      </w:r>
-      <w:proofErr w:type="spellEnd"/>
-      <w:r>
-        <w:t xml:space="preserve"> noise algorithm and look into implementing them for the demo. They will report back to </w:t>
-      </w:r>
-      <w:proofErr w:type="spellStart"/>
-      <w:r>
-        <w:t>Chirag</w:t>
-      </w:r>
-      <w:proofErr w:type="spellEnd"/>
-      <w:r>
-        <w:t xml:space="preserve"> and work closely to communicate the requirements needed from the </w:t>
-      </w:r>
-      <w:proofErr w:type="spellStart"/>
-      <w:r>
-        <w:t>Perlin</w:t>
-      </w:r>
-      <w:proofErr w:type="spellEnd"/>
-      <w:r>
-        <w:t xml:space="preserve"> noise class in order to create the demo. </w:t>
-      </w:r>
-      <w:r>
-        <w:t xml:space="preserve">Since the </w:t>
-      </w:r>
-      <w:proofErr w:type="spellStart"/>
-      <w:r>
-        <w:t>Perlin</w:t>
-      </w:r>
-      <w:proofErr w:type="spellEnd"/>
-      <w:r>
-        <w:t xml:space="preserve"> noise class will be fairly separate, integration should be fairly simple as long as the demo pieces that Kenny and Matt produce can fit together easily. We will use </w:t>
-      </w:r>
-      <w:proofErr w:type="spellStart"/>
-      <w:r>
-        <w:t>Github</w:t>
-      </w:r>
-      <w:proofErr w:type="spellEnd"/>
-      <w:r>
-        <w:t xml:space="preserve"> for version control and issue tracking since it is built in. We can keep track of milestones using </w:t>
-      </w:r>
-      <w:proofErr w:type="spellStart"/>
-      <w:r>
-        <w:t>Github</w:t>
-      </w:r>
-      <w:proofErr w:type="spellEnd"/>
-      <w:r>
-        <w:t xml:space="preserve"> as well.</w:t>
+        <w:t xml:space="preserve">We will split up the work based on the roles given at the beginning of this document, Chirag will implement the Perlin Noise Algorithm and work on preparing methods to use it for different applications. Kenny and Matt will research and decide on applications for the Perlin noise algorithm and look into implementing them for the demo. They will report back to Chirag and work closely to communicate the requirements needed from the Perlin noise class in order to create the demo. </w:t>
+      </w:r>
+      <w:r>
+        <w:t>Since the Perlin noise class will be fairly separate, integration should be fairly simple as long as the demo pieces that Kenny and Matt produce can fit together easily. We will use Github for version control and issue tracking since it is built in. We can keep track of milestones using Github as well.</w:t>
       </w:r>
     </w:p>
     <w:p>
@@ -2257,7 +1666,394 @@
     </w:p>
     <w:p>
       <w:r>
-        <w:t xml:space="preserve">We are just beginning the project after completing this proposal/plan and so far have no prototypes. That will be the first step, however. </w:t>
+        <w:t>We have implemented 1D perlin noise with our python script and were able to plot the data for some visual feedback.</w:t>
+      </w:r>
+      <w:r>
+        <w:t xml:space="preserve"> Here are some of</w:t>
+      </w:r>
+      <w:r>
+        <w:t xml:space="preserve"> screen shots of the plots:</w:t>
+      </w:r>
+    </w:p>
+    <w:p>
+      <w:r>
+        <w:rPr>
+          <w:noProof/>
+        </w:rPr>
+        <w:drawing>
+          <wp:inline distT="0" distB="0" distL="0" distR="0">
+            <wp:extent cx="1473200" cy="1104900"/>
+            <wp:effectExtent l="0" t="0" r="0" b="0"/>
+            <wp:docPr id="26" name="Picture 26" descr="E:\School\cg\Computer-Graphics-Final-Project\noise_gen\octave_0.png"/>
+            <wp:cNvGraphicFramePr>
+              <a:graphicFrameLocks xmlns:a="http://schemas.openxmlformats.org/drawingml/2006/main" noChangeAspect="1"/>
+            </wp:cNvGraphicFramePr>
+            <a:graphic xmlns:a="http://schemas.openxmlformats.org/drawingml/2006/main">
+              <a:graphicData uri="http://schemas.openxmlformats.org/drawingml/2006/picture">
+                <pic:pic xmlns:pic="http://schemas.openxmlformats.org/drawingml/2006/picture">
+                  <pic:nvPicPr>
+                    <pic:cNvPr id="0" name="Picture 14" descr="E:\School\cg\Computer-Graphics-Final-Project\noise_gen\octave_0.png"/>
+                    <pic:cNvPicPr>
+                      <a:picLocks noChangeAspect="1" noChangeArrowheads="1"/>
+                    </pic:cNvPicPr>
+                  </pic:nvPicPr>
+                  <pic:blipFill>
+                    <a:blip r:embed="rId9" cstate="print">
+                      <a:extLst>
+                        <a:ext uri="{28A0092B-C50C-407E-A947-70E740481C1C}">
+                          <a14:useLocalDpi xmlns:a14="http://schemas.microsoft.com/office/drawing/2010/main" val="0"/>
+                        </a:ext>
+                      </a:extLst>
+                    </a:blip>
+                    <a:srcRect/>
+                    <a:stretch>
+                      <a:fillRect/>
+                    </a:stretch>
+                  </pic:blipFill>
+                  <pic:spPr bwMode="auto">
+                    <a:xfrm>
+                      <a:off x="0" y="0"/>
+                      <a:ext cx="1473200" cy="1104900"/>
+                    </a:xfrm>
+                    <a:prstGeom prst="rect">
+                      <a:avLst/>
+                    </a:prstGeom>
+                    <a:noFill/>
+                    <a:ln>
+                      <a:noFill/>
+                    </a:ln>
+                  </pic:spPr>
+                </pic:pic>
+              </a:graphicData>
+            </a:graphic>
+          </wp:inline>
+        </w:drawing>
+      </w:r>
+      <w:r>
+        <w:rPr>
+          <w:noProof/>
+        </w:rPr>
+        <w:drawing>
+          <wp:inline distT="0" distB="0" distL="0" distR="0">
+            <wp:extent cx="1460500" cy="1095375"/>
+            <wp:effectExtent l="0" t="0" r="6350" b="9525"/>
+            <wp:docPr id="27" name="Picture 27" descr="E:\School\cg\Computer-Graphics-Final-Project\noise_gen\octave_1.png"/>
+            <wp:cNvGraphicFramePr>
+              <a:graphicFrameLocks xmlns:a="http://schemas.openxmlformats.org/drawingml/2006/main" noChangeAspect="1"/>
+            </wp:cNvGraphicFramePr>
+            <a:graphic xmlns:a="http://schemas.openxmlformats.org/drawingml/2006/main">
+              <a:graphicData uri="http://schemas.openxmlformats.org/drawingml/2006/picture">
+                <pic:pic xmlns:pic="http://schemas.openxmlformats.org/drawingml/2006/picture">
+                  <pic:nvPicPr>
+                    <pic:cNvPr id="0" name="Picture 15" descr="E:\School\cg\Computer-Graphics-Final-Project\noise_gen\octave_1.png"/>
+                    <pic:cNvPicPr>
+                      <a:picLocks noChangeAspect="1" noChangeArrowheads="1"/>
+                    </pic:cNvPicPr>
+                  </pic:nvPicPr>
+                  <pic:blipFill>
+                    <a:blip r:embed="rId10" cstate="print">
+                      <a:extLst>
+                        <a:ext uri="{28A0092B-C50C-407E-A947-70E740481C1C}">
+                          <a14:useLocalDpi xmlns:a14="http://schemas.microsoft.com/office/drawing/2010/main" val="0"/>
+                        </a:ext>
+                      </a:extLst>
+                    </a:blip>
+                    <a:srcRect/>
+                    <a:stretch>
+                      <a:fillRect/>
+                    </a:stretch>
+                  </pic:blipFill>
+                  <pic:spPr bwMode="auto">
+                    <a:xfrm>
+                      <a:off x="0" y="0"/>
+                      <a:ext cx="1460500" cy="1095375"/>
+                    </a:xfrm>
+                    <a:prstGeom prst="rect">
+                      <a:avLst/>
+                    </a:prstGeom>
+                    <a:noFill/>
+                    <a:ln>
+                      <a:noFill/>
+                    </a:ln>
+                  </pic:spPr>
+                </pic:pic>
+              </a:graphicData>
+            </a:graphic>
+          </wp:inline>
+        </w:drawing>
+      </w:r>
+      <w:r>
+        <w:rPr>
+          <w:noProof/>
+        </w:rPr>
+        <w:drawing>
+          <wp:inline distT="0" distB="0" distL="0" distR="0">
+            <wp:extent cx="1333500" cy="1000125"/>
+            <wp:effectExtent l="0" t="0" r="0" b="9525"/>
+            <wp:docPr id="28" name="Picture 28" descr="E:\School\cg\Computer-Graphics-Final-Project\noise_gen\octave_2.png"/>
+            <wp:cNvGraphicFramePr>
+              <a:graphicFrameLocks xmlns:a="http://schemas.openxmlformats.org/drawingml/2006/main" noChangeAspect="1"/>
+            </wp:cNvGraphicFramePr>
+            <a:graphic xmlns:a="http://schemas.openxmlformats.org/drawingml/2006/main">
+              <a:graphicData uri="http://schemas.openxmlformats.org/drawingml/2006/picture">
+                <pic:pic xmlns:pic="http://schemas.openxmlformats.org/drawingml/2006/picture">
+                  <pic:nvPicPr>
+                    <pic:cNvPr id="0" name="Picture 16" descr="E:\School\cg\Computer-Graphics-Final-Project\noise_gen\octave_2.png"/>
+                    <pic:cNvPicPr>
+                      <a:picLocks noChangeAspect="1" noChangeArrowheads="1"/>
+                    </pic:cNvPicPr>
+                  </pic:nvPicPr>
+                  <pic:blipFill>
+                    <a:blip r:embed="rId11" cstate="print">
+                      <a:extLst>
+                        <a:ext uri="{28A0092B-C50C-407E-A947-70E740481C1C}">
+                          <a14:useLocalDpi xmlns:a14="http://schemas.microsoft.com/office/drawing/2010/main" val="0"/>
+                        </a:ext>
+                      </a:extLst>
+                    </a:blip>
+                    <a:srcRect/>
+                    <a:stretch>
+                      <a:fillRect/>
+                    </a:stretch>
+                  </pic:blipFill>
+                  <pic:spPr bwMode="auto">
+                    <a:xfrm>
+                      <a:off x="0" y="0"/>
+                      <a:ext cx="1333500" cy="1000125"/>
+                    </a:xfrm>
+                    <a:prstGeom prst="rect">
+                      <a:avLst/>
+                    </a:prstGeom>
+                    <a:noFill/>
+                    <a:ln>
+                      <a:noFill/>
+                    </a:ln>
+                  </pic:spPr>
+                </pic:pic>
+              </a:graphicData>
+            </a:graphic>
+          </wp:inline>
+        </w:drawing>
+      </w:r>
+      <w:r>
+        <w:rPr>
+          <w:noProof/>
+        </w:rPr>
+        <w:drawing>
+          <wp:inline distT="0" distB="0" distL="0" distR="0">
+            <wp:extent cx="1476375" cy="1107281"/>
+            <wp:effectExtent l="0" t="0" r="0" b="0"/>
+            <wp:docPr id="29" name="Picture 29" descr="E:\School\cg\Computer-Graphics-Final-Project\noise_gen\octave_3.png"/>
+            <wp:cNvGraphicFramePr>
+              <a:graphicFrameLocks xmlns:a="http://schemas.openxmlformats.org/drawingml/2006/main" noChangeAspect="1"/>
+            </wp:cNvGraphicFramePr>
+            <a:graphic xmlns:a="http://schemas.openxmlformats.org/drawingml/2006/main">
+              <a:graphicData uri="http://schemas.openxmlformats.org/drawingml/2006/picture">
+                <pic:pic xmlns:pic="http://schemas.openxmlformats.org/drawingml/2006/picture">
+                  <pic:nvPicPr>
+                    <pic:cNvPr id="0" name="Picture 17" descr="E:\School\cg\Computer-Graphics-Final-Project\noise_gen\octave_3.png"/>
+                    <pic:cNvPicPr>
+                      <a:picLocks noChangeAspect="1" noChangeArrowheads="1"/>
+                    </pic:cNvPicPr>
+                  </pic:nvPicPr>
+                  <pic:blipFill>
+                    <a:blip r:embed="rId12" cstate="print">
+                      <a:extLst>
+                        <a:ext uri="{28A0092B-C50C-407E-A947-70E740481C1C}">
+                          <a14:useLocalDpi xmlns:a14="http://schemas.microsoft.com/office/drawing/2010/main" val="0"/>
+                        </a:ext>
+                      </a:extLst>
+                    </a:blip>
+                    <a:srcRect/>
+                    <a:stretch>
+                      <a:fillRect/>
+                    </a:stretch>
+                  </pic:blipFill>
+                  <pic:spPr bwMode="auto">
+                    <a:xfrm>
+                      <a:off x="0" y="0"/>
+                      <a:ext cx="1476375" cy="1107281"/>
+                    </a:xfrm>
+                    <a:prstGeom prst="rect">
+                      <a:avLst/>
+                    </a:prstGeom>
+                    <a:noFill/>
+                    <a:ln>
+                      <a:noFill/>
+                    </a:ln>
+                  </pic:spPr>
+                </pic:pic>
+              </a:graphicData>
+            </a:graphic>
+          </wp:inline>
+        </w:drawing>
+      </w:r>
+      <w:r>
+        <w:rPr>
+          <w:noProof/>
+        </w:rPr>
+        <w:drawing>
+          <wp:inline distT="0" distB="0" distL="0" distR="0">
+            <wp:extent cx="1498600" cy="1123950"/>
+            <wp:effectExtent l="0" t="0" r="6350" b="0"/>
+            <wp:docPr id="30" name="Picture 30" descr="E:\School\cg\Computer-Graphics-Final-Project\noise_gen\octave_4.png"/>
+            <wp:cNvGraphicFramePr>
+              <a:graphicFrameLocks xmlns:a="http://schemas.openxmlformats.org/drawingml/2006/main" noChangeAspect="1"/>
+            </wp:cNvGraphicFramePr>
+            <a:graphic xmlns:a="http://schemas.openxmlformats.org/drawingml/2006/main">
+              <a:graphicData uri="http://schemas.openxmlformats.org/drawingml/2006/picture">
+                <pic:pic xmlns:pic="http://schemas.openxmlformats.org/drawingml/2006/picture">
+                  <pic:nvPicPr>
+                    <pic:cNvPr id="0" name="Picture 18" descr="E:\School\cg\Computer-Graphics-Final-Project\noise_gen\octave_4.png"/>
+                    <pic:cNvPicPr>
+                      <a:picLocks noChangeAspect="1" noChangeArrowheads="1"/>
+                    </pic:cNvPicPr>
+                  </pic:nvPicPr>
+                  <pic:blipFill>
+                    <a:blip r:embed="rId13" cstate="print">
+                      <a:extLst>
+                        <a:ext uri="{28A0092B-C50C-407E-A947-70E740481C1C}">
+                          <a14:useLocalDpi xmlns:a14="http://schemas.microsoft.com/office/drawing/2010/main" val="0"/>
+                        </a:ext>
+                      </a:extLst>
+                    </a:blip>
+                    <a:srcRect/>
+                    <a:stretch>
+                      <a:fillRect/>
+                    </a:stretch>
+                  </pic:blipFill>
+                  <pic:spPr bwMode="auto">
+                    <a:xfrm>
+                      <a:off x="0" y="0"/>
+                      <a:ext cx="1498600" cy="1123950"/>
+                    </a:xfrm>
+                    <a:prstGeom prst="rect">
+                      <a:avLst/>
+                    </a:prstGeom>
+                    <a:noFill/>
+                    <a:ln>
+                      <a:noFill/>
+                    </a:ln>
+                  </pic:spPr>
+                </pic:pic>
+              </a:graphicData>
+            </a:graphic>
+          </wp:inline>
+        </w:drawing>
+      </w:r>
+      <w:r>
+        <w:rPr>
+          <w:noProof/>
+        </w:rPr>
+        <w:drawing>
+          <wp:inline distT="0" distB="0" distL="0" distR="0">
+            <wp:extent cx="1362075" cy="1021556"/>
+            <wp:effectExtent l="0" t="0" r="0" b="7620"/>
+            <wp:docPr id="31" name="Picture 31" descr="E:\School\cg\Computer-Graphics-Final-Project\noise_gen\octave_5.png"/>
+            <wp:cNvGraphicFramePr>
+              <a:graphicFrameLocks xmlns:a="http://schemas.openxmlformats.org/drawingml/2006/main" noChangeAspect="1"/>
+            </wp:cNvGraphicFramePr>
+            <a:graphic xmlns:a="http://schemas.openxmlformats.org/drawingml/2006/main">
+              <a:graphicData uri="http://schemas.openxmlformats.org/drawingml/2006/picture">
+                <pic:pic xmlns:pic="http://schemas.openxmlformats.org/drawingml/2006/picture">
+                  <pic:nvPicPr>
+                    <pic:cNvPr id="0" name="Picture 19" descr="E:\School\cg\Computer-Graphics-Final-Project\noise_gen\octave_5.png"/>
+                    <pic:cNvPicPr>
+                      <a:picLocks noChangeAspect="1" noChangeArrowheads="1"/>
+                    </pic:cNvPicPr>
+                  </pic:nvPicPr>
+                  <pic:blipFill>
+                    <a:blip r:embed="rId14" cstate="print">
+                      <a:extLst>
+                        <a:ext uri="{28A0092B-C50C-407E-A947-70E740481C1C}">
+                          <a14:useLocalDpi xmlns:a14="http://schemas.microsoft.com/office/drawing/2010/main" val="0"/>
+                        </a:ext>
+                      </a:extLst>
+                    </a:blip>
+                    <a:srcRect/>
+                    <a:stretch>
+                      <a:fillRect/>
+                    </a:stretch>
+                  </pic:blipFill>
+                  <pic:spPr bwMode="auto">
+                    <a:xfrm>
+                      <a:off x="0" y="0"/>
+                      <a:ext cx="1364583" cy="1023437"/>
+                    </a:xfrm>
+                    <a:prstGeom prst="rect">
+                      <a:avLst/>
+                    </a:prstGeom>
+                    <a:noFill/>
+                    <a:ln>
+                      <a:noFill/>
+                    </a:ln>
+                  </pic:spPr>
+                </pic:pic>
+              </a:graphicData>
+            </a:graphic>
+          </wp:inline>
+        </w:drawing>
+      </w:r>
+      <w:r>
+        <w:rPr>
+          <w:noProof/>
+        </w:rPr>
+        <w:drawing>
+          <wp:inline distT="0" distB="0" distL="0" distR="0">
+            <wp:extent cx="1266825" cy="950119"/>
+            <wp:effectExtent l="0" t="0" r="0" b="2540"/>
+            <wp:docPr id="288" name="Picture 288" descr="E:\School\cg\Computer-Graphics-Final-Project\noise_gen\perlin.png"/>
+            <wp:cNvGraphicFramePr>
+              <a:graphicFrameLocks xmlns:a="http://schemas.openxmlformats.org/drawingml/2006/main" noChangeAspect="1"/>
+            </wp:cNvGraphicFramePr>
+            <a:graphic xmlns:a="http://schemas.openxmlformats.org/drawingml/2006/main">
+              <a:graphicData uri="http://schemas.openxmlformats.org/drawingml/2006/picture">
+                <pic:pic xmlns:pic="http://schemas.openxmlformats.org/drawingml/2006/picture">
+                  <pic:nvPicPr>
+                    <pic:cNvPr id="0" name="Picture 20" descr="E:\School\cg\Computer-Graphics-Final-Project\noise_gen\perlin.png"/>
+                    <pic:cNvPicPr>
+                      <a:picLocks noChangeAspect="1" noChangeArrowheads="1"/>
+                    </pic:cNvPicPr>
+                  </pic:nvPicPr>
+                  <pic:blipFill>
+                    <a:blip r:embed="rId15" cstate="print">
+                      <a:extLst>
+                        <a:ext uri="{28A0092B-C50C-407E-A947-70E740481C1C}">
+                          <a14:useLocalDpi xmlns:a14="http://schemas.microsoft.com/office/drawing/2010/main" val="0"/>
+                        </a:ext>
+                      </a:extLst>
+                    </a:blip>
+                    <a:srcRect/>
+                    <a:stretch>
+                      <a:fillRect/>
+                    </a:stretch>
+                  </pic:blipFill>
+                  <pic:spPr bwMode="auto">
+                    <a:xfrm>
+                      <a:off x="0" y="0"/>
+                      <a:ext cx="1266825" cy="950119"/>
+                    </a:xfrm>
+                    <a:prstGeom prst="rect">
+                      <a:avLst/>
+                    </a:prstGeom>
+                    <a:noFill/>
+                    <a:ln>
+                      <a:noFill/>
+                    </a:ln>
+                  </pic:spPr>
+                </pic:pic>
+              </a:graphicData>
+            </a:graphic>
+          </wp:inline>
+        </w:drawing>
+      </w:r>
+    </w:p>
+    <w:p>
+      <w:r>
+        <w:t xml:space="preserve">The first 6 images is the interpolated noise for the first 6 octaves. The last image is the </w:t>
+      </w:r>
+      <w:r>
+        <w:t>sum of all of the octaves which gives us our perlin noise.</w:t>
       </w:r>
       <w:bookmarkStart w:id="0" w:name="_GoBack"/>
       <w:bookmarkEnd w:id="0"/>
@@ -3269,7 +3065,7 @@
 </file>
 
 <file path=customXml/itemProps1.xml><?xml version="1.0" encoding="utf-8"?>
-<ds:datastoreItem xmlns:ds="http://schemas.openxmlformats.org/officeDocument/2006/customXml" ds:itemID="{1E4A17CE-3131-4AB0-B99B-E8865C8CF01D}">
+<ds:datastoreItem xmlns:ds="http://schemas.openxmlformats.org/officeDocument/2006/customXml" ds:itemID="{28F682C5-4C3B-4BAE-B0DA-DDF3FE20C3EF}">
   <ds:schemaRefs>
     <ds:schemaRef ds:uri="http://schemas.openxmlformats.org/officeDocument/2006/bibliography"/>
   </ds:schemaRefs>

</xml_diff>